<commit_message>
editing requirements due to needed changes
</commit_message>
<xml_diff>
--- a/Analyse and Planning/reqirements.docx
+++ b/Analyse and Planning/reqirements.docx
@@ -7,7 +7,7 @@
         <w:spacing w:line="276" w:lineRule="auto"/>
         <w:jc w:val="both"/>
         <w:rPr>
-          <w:rFonts w:cs="B Nazanin"/>
+          <w:rFonts w:cs="B Nazanin" w:hint="cs"/>
           <w:sz w:val="28"/>
           <w:szCs w:val="28"/>
         </w:rPr>
@@ -284,9 +284,17 @@
           <w:szCs w:val="28"/>
           <w:rtl/>
         </w:rPr>
-        <w:t xml:space="preserve">علی </w:t>
-      </w:r>
-      <w:proofErr w:type="spellStart"/>
+        <w:t>علی غفورزاده</w:t>
+      </w:r>
+      <w:r>
+        <w:rPr>
+          <w:rFonts w:cs="B Nazanin"/>
+          <w:sz w:val="28"/>
+          <w:szCs w:val="28"/>
+          <w:rtl/>
+        </w:rPr>
+        <w:br/>
+      </w:r>
       <w:r>
         <w:rPr>
           <w:rFonts w:cs="B Nazanin" w:hint="cs"/>
@@ -294,9 +302,8 @@
           <w:szCs w:val="28"/>
           <w:rtl/>
         </w:rPr>
-        <w:t>غفورزاده</w:t>
-      </w:r>
-      <w:proofErr w:type="spellEnd"/>
+        <w:t>عرفان رئوفیان</w:t>
+      </w:r>
       <w:r>
         <w:rPr>
           <w:rFonts w:cs="B Nazanin"/>
@@ -313,19 +320,8 @@
           <w:szCs w:val="28"/>
           <w:rtl/>
         </w:rPr>
-        <w:t xml:space="preserve">عرفان </w:t>
-      </w:r>
-      <w:proofErr w:type="spellStart"/>
-      <w:r>
-        <w:rPr>
-          <w:rFonts w:cs="B Nazanin" w:hint="cs"/>
-          <w:sz w:val="28"/>
-          <w:szCs w:val="28"/>
-          <w:rtl/>
-        </w:rPr>
-        <w:t>رئوفیان</w:t>
-      </w:r>
-      <w:proofErr w:type="spellEnd"/>
+        <w:t>صادق اکبری</w:t>
+      </w:r>
       <w:r>
         <w:rPr>
           <w:rFonts w:cs="B Nazanin"/>
@@ -337,24 +333,6 @@
       </w:r>
       <w:r>
         <w:rPr>
-          <w:rFonts w:cs="B Nazanin" w:hint="cs"/>
-          <w:sz w:val="28"/>
-          <w:szCs w:val="28"/>
-          <w:rtl/>
-        </w:rPr>
-        <w:t>صادق اکبری</w:t>
-      </w:r>
-      <w:r>
-        <w:rPr>
-          <w:rFonts w:cs="B Nazanin"/>
-          <w:sz w:val="28"/>
-          <w:szCs w:val="28"/>
-          <w:rtl/>
-        </w:rPr>
-        <w:br/>
-      </w:r>
-      <w:r>
-        <w:rPr>
           <w:rFonts w:ascii="B Nazanin" w:hAnsi="B Nazanin" w:cs="B Nazanin" w:hint="cs"/>
           <w:sz w:val="28"/>
           <w:szCs w:val="28"/>
@@ -369,19 +347,8 @@
           <w:szCs w:val="28"/>
           <w:rtl/>
         </w:rPr>
-        <w:t xml:space="preserve"> </w:t>
-      </w:r>
-      <w:proofErr w:type="spellStart"/>
-      <w:r>
-        <w:rPr>
-          <w:rFonts w:ascii="B Nazanin" w:hAnsi="B Nazanin" w:cs="B Nazanin" w:hint="cs"/>
-          <w:sz w:val="28"/>
-          <w:szCs w:val="28"/>
-          <w:rtl/>
-        </w:rPr>
-        <w:t>غضنفری</w:t>
-      </w:r>
-      <w:proofErr w:type="spellEnd"/>
+        <w:t xml:space="preserve"> غضنفری</w:t>
+      </w:r>
       <w:r>
         <w:rPr>
           <w:rFonts w:cs="B Nazanin"/>
@@ -458,8 +425,6 @@
           <w:szCs w:val="32"/>
         </w:rPr>
       </w:pPr>
-      <w:bookmarkStart w:id="0" w:name="_GoBack"/>
-      <w:bookmarkEnd w:id="0"/>
       <w:r>
         <w:rPr>
           <w:rFonts w:ascii="B Nazanin" w:hAnsi="B Nazanin" w:cs="B Nazanin" w:hint="cs"/>
@@ -469,7 +434,6 @@
           <w:szCs w:val="32"/>
           <w:rtl/>
         </w:rPr>
-        <w:lastRenderedPageBreak/>
         <w:t>سیستم</w:t>
       </w:r>
       <w:r>
@@ -500,784 +464,718 @@
           <w:rtl/>
         </w:rPr>
       </w:pPr>
-      <w:proofErr w:type="spellStart"/>
-      <w:r>
-        <w:rPr>
-          <w:rFonts w:ascii="B Nazanin" w:hAnsi="B Nazanin" w:cs="B Nazanin" w:hint="cs"/>
-          <w:sz w:val="28"/>
-          <w:szCs w:val="28"/>
-          <w:rtl/>
-        </w:rPr>
-        <w:t>احراض</w:t>
-      </w:r>
-      <w:proofErr w:type="spellEnd"/>
-      <w:r>
-        <w:rPr>
-          <w:rFonts w:ascii="B Nazanin" w:hAnsi="B Nazanin" w:cs="B Nazanin" w:hint="cs"/>
-          <w:sz w:val="28"/>
-          <w:szCs w:val="28"/>
-          <w:rtl/>
-        </w:rPr>
-        <w:t xml:space="preserve"> هویت و ورود کاربران به حساب کاربری</w:t>
-      </w:r>
-    </w:p>
-    <w:p>
-      <w:pPr>
-        <w:pStyle w:val="ListParagraph"/>
-        <w:numPr>
-          <w:ilvl w:val="0"/>
-          <w:numId w:val="1"/>
-        </w:numPr>
-        <w:spacing w:line="360" w:lineRule="auto"/>
-        <w:jc w:val="both"/>
-        <w:rPr>
-          <w:rFonts w:ascii="B Nazanin" w:hAnsi="B Nazanin" w:cs="B Nazanin"/>
-          <w:sz w:val="28"/>
-          <w:szCs w:val="28"/>
-        </w:rPr>
-      </w:pPr>
-      <w:r>
-        <w:rPr>
-          <w:rFonts w:ascii="B Nazanin" w:hAnsi="B Nazanin" w:cs="B Nazanin" w:hint="cs"/>
-          <w:sz w:val="28"/>
-          <w:szCs w:val="28"/>
-          <w:rtl/>
-        </w:rPr>
-        <w:t>ساخت حساب کاربری جدید</w:t>
-      </w:r>
-    </w:p>
-    <w:p>
-      <w:pPr>
-        <w:pStyle w:val="ListParagraph"/>
-        <w:numPr>
-          <w:ilvl w:val="0"/>
-          <w:numId w:val="1"/>
-        </w:numPr>
-        <w:spacing w:line="360" w:lineRule="auto"/>
-        <w:jc w:val="both"/>
-        <w:rPr>
-          <w:rFonts w:ascii="B Nazanin" w:hAnsi="B Nazanin" w:cs="B Nazanin"/>
-          <w:sz w:val="28"/>
-          <w:szCs w:val="28"/>
-        </w:rPr>
-      </w:pPr>
-      <w:r>
-        <w:rPr>
-          <w:rFonts w:ascii="B Nazanin" w:hAnsi="B Nazanin" w:cs="B Nazanin" w:hint="cs"/>
-          <w:sz w:val="28"/>
-          <w:szCs w:val="28"/>
-          <w:rtl/>
-        </w:rPr>
-        <w:t>تعریف حساب های مالی جدید</w:t>
-      </w:r>
-    </w:p>
-    <w:p>
-      <w:pPr>
-        <w:pStyle w:val="ListParagraph"/>
-        <w:numPr>
-          <w:ilvl w:val="0"/>
-          <w:numId w:val="1"/>
-        </w:numPr>
-        <w:spacing w:line="360" w:lineRule="auto"/>
-        <w:jc w:val="both"/>
-        <w:rPr>
-          <w:rFonts w:ascii="B Nazanin" w:hAnsi="B Nazanin" w:cs="B Nazanin"/>
-          <w:sz w:val="28"/>
-          <w:szCs w:val="28"/>
-        </w:rPr>
-      </w:pPr>
-      <w:r>
-        <w:rPr>
-          <w:rFonts w:ascii="B Nazanin" w:hAnsi="B Nazanin" w:cs="B Nazanin" w:hint="cs"/>
-          <w:sz w:val="28"/>
-          <w:szCs w:val="28"/>
-          <w:rtl/>
-        </w:rPr>
-        <w:t>حذف و ویرایش حساب های مالی</w:t>
-      </w:r>
-    </w:p>
-    <w:p>
-      <w:pPr>
-        <w:pStyle w:val="ListParagraph"/>
-        <w:numPr>
-          <w:ilvl w:val="0"/>
-          <w:numId w:val="1"/>
-        </w:numPr>
-        <w:spacing w:line="360" w:lineRule="auto"/>
-        <w:jc w:val="both"/>
-        <w:rPr>
-          <w:rFonts w:ascii="B Nazanin" w:hAnsi="B Nazanin" w:cs="B Nazanin"/>
-          <w:sz w:val="28"/>
-          <w:szCs w:val="28"/>
-        </w:rPr>
-      </w:pPr>
-      <w:r>
-        <w:rPr>
-          <w:rFonts w:ascii="B Nazanin" w:hAnsi="B Nazanin" w:cs="B Nazanin" w:hint="cs"/>
-          <w:sz w:val="28"/>
-          <w:szCs w:val="28"/>
-          <w:rtl/>
-        </w:rPr>
-        <w:t>ثبت و ویرایش دسته بندی های مختلف برای درآمد ها و هزینه ها</w:t>
-      </w:r>
-    </w:p>
-    <w:p>
-      <w:pPr>
-        <w:pStyle w:val="ListParagraph"/>
-        <w:numPr>
-          <w:ilvl w:val="0"/>
-          <w:numId w:val="1"/>
-        </w:numPr>
-        <w:spacing w:line="360" w:lineRule="auto"/>
-        <w:jc w:val="both"/>
-        <w:rPr>
-          <w:rFonts w:ascii="B Nazanin" w:hAnsi="B Nazanin" w:cs="B Nazanin"/>
-          <w:sz w:val="28"/>
-          <w:szCs w:val="28"/>
-        </w:rPr>
-      </w:pPr>
-      <w:r>
-        <w:rPr>
-          <w:rFonts w:ascii="B Nazanin" w:hAnsi="B Nazanin" w:cs="B Nazanin" w:hint="cs"/>
-          <w:sz w:val="28"/>
-          <w:szCs w:val="28"/>
-          <w:rtl/>
-        </w:rPr>
-        <w:t>افزودن مخاطب به مخاطبین</w:t>
-      </w:r>
-    </w:p>
-    <w:p>
-      <w:pPr>
-        <w:pStyle w:val="ListParagraph"/>
-        <w:numPr>
-          <w:ilvl w:val="0"/>
-          <w:numId w:val="1"/>
-        </w:numPr>
-        <w:spacing w:line="360" w:lineRule="auto"/>
-        <w:jc w:val="both"/>
-        <w:rPr>
-          <w:rFonts w:ascii="B Nazanin" w:hAnsi="B Nazanin" w:cs="B Nazanin"/>
-          <w:sz w:val="28"/>
-          <w:szCs w:val="28"/>
-        </w:rPr>
-      </w:pPr>
-      <w:r>
-        <w:rPr>
-          <w:rFonts w:ascii="B Nazanin" w:hAnsi="B Nazanin" w:cs="B Nazanin" w:hint="cs"/>
-          <w:sz w:val="28"/>
-          <w:szCs w:val="28"/>
-          <w:rtl/>
-        </w:rPr>
-        <w:t xml:space="preserve">ثبت </w:t>
-      </w:r>
-      <w:proofErr w:type="spellStart"/>
-      <w:r>
-        <w:rPr>
-          <w:rFonts w:ascii="B Nazanin" w:hAnsi="B Nazanin" w:cs="B Nazanin" w:hint="cs"/>
-          <w:sz w:val="28"/>
-          <w:szCs w:val="28"/>
-          <w:rtl/>
-        </w:rPr>
-        <w:t>تراکنش</w:t>
-      </w:r>
-      <w:proofErr w:type="spellEnd"/>
-      <w:r>
-        <w:rPr>
-          <w:rFonts w:ascii="B Nazanin" w:hAnsi="B Nazanin" w:cs="B Nazanin" w:hint="cs"/>
-          <w:sz w:val="28"/>
-          <w:szCs w:val="28"/>
-          <w:rtl/>
-        </w:rPr>
-        <w:t xml:space="preserve"> جدید</w:t>
-      </w:r>
-    </w:p>
-    <w:p>
-      <w:pPr>
-        <w:pStyle w:val="ListParagraph"/>
-        <w:numPr>
-          <w:ilvl w:val="0"/>
-          <w:numId w:val="1"/>
-        </w:numPr>
-        <w:spacing w:line="360" w:lineRule="auto"/>
-        <w:jc w:val="both"/>
-        <w:rPr>
-          <w:rFonts w:ascii="B Nazanin" w:hAnsi="B Nazanin" w:cs="B Nazanin"/>
-          <w:sz w:val="28"/>
-          <w:szCs w:val="28"/>
-        </w:rPr>
-      </w:pPr>
-      <w:r>
-        <w:rPr>
-          <w:rFonts w:ascii="B Nazanin" w:hAnsi="B Nazanin" w:cs="B Nazanin" w:hint="cs"/>
-          <w:sz w:val="28"/>
-          <w:szCs w:val="28"/>
-          <w:rtl/>
-        </w:rPr>
-        <w:t xml:space="preserve">مشخص کردن افراد سهیم در یک </w:t>
-      </w:r>
-      <w:proofErr w:type="spellStart"/>
-      <w:r>
-        <w:rPr>
-          <w:rFonts w:ascii="B Nazanin" w:hAnsi="B Nazanin" w:cs="B Nazanin" w:hint="cs"/>
-          <w:sz w:val="28"/>
-          <w:szCs w:val="28"/>
-          <w:rtl/>
-        </w:rPr>
-        <w:t>تراکنش</w:t>
-      </w:r>
-      <w:proofErr w:type="spellEnd"/>
-    </w:p>
-    <w:p>
-      <w:pPr>
-        <w:pStyle w:val="ListParagraph"/>
-        <w:numPr>
-          <w:ilvl w:val="0"/>
-          <w:numId w:val="1"/>
-        </w:numPr>
-        <w:spacing w:line="360" w:lineRule="auto"/>
-        <w:jc w:val="both"/>
-        <w:rPr>
-          <w:rFonts w:ascii="B Nazanin" w:hAnsi="B Nazanin" w:cs="B Nazanin"/>
-          <w:sz w:val="28"/>
-          <w:szCs w:val="28"/>
-        </w:rPr>
-      </w:pPr>
-      <w:r>
-        <w:rPr>
-          <w:rFonts w:ascii="B Nazanin" w:hAnsi="B Nazanin" w:cs="B Nazanin" w:hint="cs"/>
-          <w:sz w:val="28"/>
-          <w:szCs w:val="28"/>
-          <w:rtl/>
-        </w:rPr>
-        <w:t xml:space="preserve">مشخص کردن درصد مشارکت افراد در هر </w:t>
-      </w:r>
-      <w:proofErr w:type="spellStart"/>
-      <w:r>
-        <w:rPr>
-          <w:rFonts w:ascii="B Nazanin" w:hAnsi="B Nazanin" w:cs="B Nazanin" w:hint="cs"/>
-          <w:sz w:val="28"/>
-          <w:szCs w:val="28"/>
-          <w:rtl/>
-        </w:rPr>
-        <w:t>تراکنش</w:t>
-      </w:r>
-      <w:proofErr w:type="spellEnd"/>
-    </w:p>
-    <w:p>
-      <w:pPr>
-        <w:pStyle w:val="ListParagraph"/>
-        <w:numPr>
-          <w:ilvl w:val="0"/>
-          <w:numId w:val="1"/>
-        </w:numPr>
-        <w:spacing w:line="360" w:lineRule="auto"/>
-        <w:jc w:val="both"/>
-        <w:rPr>
-          <w:rFonts w:ascii="B Nazanin" w:hAnsi="B Nazanin" w:cs="B Nazanin"/>
-          <w:sz w:val="28"/>
-          <w:szCs w:val="28"/>
-        </w:rPr>
-      </w:pPr>
-      <w:r>
-        <w:rPr>
-          <w:rFonts w:ascii="B Nazanin" w:hAnsi="B Nazanin" w:cs="B Nazanin" w:hint="cs"/>
-          <w:sz w:val="28"/>
-          <w:szCs w:val="28"/>
-          <w:rtl/>
-        </w:rPr>
-        <w:t xml:space="preserve">نمایش جزییات هر </w:t>
-      </w:r>
-      <w:proofErr w:type="spellStart"/>
-      <w:r>
-        <w:rPr>
-          <w:rFonts w:ascii="B Nazanin" w:hAnsi="B Nazanin" w:cs="B Nazanin" w:hint="cs"/>
-          <w:sz w:val="28"/>
-          <w:szCs w:val="28"/>
-          <w:rtl/>
-        </w:rPr>
-        <w:t>تراکنش</w:t>
-      </w:r>
-      <w:proofErr w:type="spellEnd"/>
-    </w:p>
-    <w:p>
-      <w:pPr>
-        <w:pStyle w:val="ListParagraph"/>
-        <w:numPr>
-          <w:ilvl w:val="0"/>
-          <w:numId w:val="1"/>
-        </w:numPr>
-        <w:spacing w:line="360" w:lineRule="auto"/>
-        <w:jc w:val="both"/>
-        <w:rPr>
-          <w:rFonts w:ascii="B Nazanin" w:hAnsi="B Nazanin" w:cs="B Nazanin"/>
-          <w:sz w:val="28"/>
-          <w:szCs w:val="28"/>
-        </w:rPr>
-      </w:pPr>
-      <w:r>
-        <w:rPr>
-          <w:rFonts w:ascii="B Nazanin" w:hAnsi="B Nazanin" w:cs="B Nazanin" w:hint="cs"/>
-          <w:sz w:val="28"/>
-          <w:szCs w:val="28"/>
-          <w:rtl/>
-        </w:rPr>
-        <w:t>ثبت بدهکاری</w:t>
-      </w:r>
-    </w:p>
-    <w:p>
-      <w:pPr>
-        <w:pStyle w:val="ListParagraph"/>
-        <w:numPr>
-          <w:ilvl w:val="0"/>
-          <w:numId w:val="1"/>
-        </w:numPr>
-        <w:spacing w:line="360" w:lineRule="auto"/>
-        <w:jc w:val="both"/>
-        <w:rPr>
-          <w:rFonts w:ascii="B Nazanin" w:hAnsi="B Nazanin" w:cs="B Nazanin"/>
-          <w:sz w:val="28"/>
-          <w:szCs w:val="28"/>
-        </w:rPr>
-      </w:pPr>
-      <w:r>
-        <w:rPr>
-          <w:rFonts w:ascii="B Nazanin" w:hAnsi="B Nazanin" w:cs="B Nazanin" w:hint="cs"/>
-          <w:sz w:val="28"/>
-          <w:szCs w:val="28"/>
-          <w:rtl/>
-        </w:rPr>
-        <w:t>حذف و یا تغییر میزان بدهکاری</w:t>
-      </w:r>
-    </w:p>
-    <w:p>
-      <w:pPr>
-        <w:pStyle w:val="ListParagraph"/>
-        <w:numPr>
-          <w:ilvl w:val="0"/>
-          <w:numId w:val="1"/>
-        </w:numPr>
-        <w:spacing w:line="360" w:lineRule="auto"/>
-        <w:jc w:val="both"/>
-        <w:rPr>
-          <w:rFonts w:ascii="B Nazanin" w:hAnsi="B Nazanin" w:cs="B Nazanin"/>
-          <w:sz w:val="28"/>
-          <w:szCs w:val="28"/>
-        </w:rPr>
-      </w:pPr>
-      <w:r>
-        <w:rPr>
-          <w:rFonts w:ascii="B Nazanin" w:hAnsi="B Nazanin" w:cs="B Nazanin" w:hint="cs"/>
-          <w:sz w:val="28"/>
-          <w:szCs w:val="28"/>
-          <w:rtl/>
-        </w:rPr>
-        <w:t xml:space="preserve">تعیین ارتباط </w:t>
-      </w:r>
-      <w:proofErr w:type="spellStart"/>
-      <w:r>
-        <w:rPr>
-          <w:rFonts w:ascii="B Nazanin" w:hAnsi="B Nazanin" w:cs="B Nazanin" w:hint="cs"/>
-          <w:sz w:val="28"/>
-          <w:szCs w:val="28"/>
-          <w:rtl/>
-        </w:rPr>
-        <w:t>تراکنش</w:t>
-      </w:r>
-      <w:proofErr w:type="spellEnd"/>
-      <w:r>
-        <w:rPr>
-          <w:rFonts w:ascii="B Nazanin" w:hAnsi="B Nazanin" w:cs="B Nazanin" w:hint="cs"/>
-          <w:sz w:val="28"/>
-          <w:szCs w:val="28"/>
-          <w:rtl/>
-        </w:rPr>
-        <w:t xml:space="preserve"> های مختلف با هر بدهکاری</w:t>
-      </w:r>
-      <w:r>
-        <w:rPr>
-          <w:rFonts w:ascii="B Nazanin" w:hAnsi="B Nazanin" w:cs="B Nazanin" w:hint="cs"/>
-          <w:sz w:val="28"/>
-          <w:szCs w:val="28"/>
-          <w:rtl/>
-        </w:rPr>
-        <w:t>.</w:t>
-      </w:r>
-    </w:p>
-    <w:p>
-      <w:pPr>
-        <w:pStyle w:val="ListParagraph"/>
-        <w:numPr>
-          <w:ilvl w:val="0"/>
-          <w:numId w:val="1"/>
-        </w:numPr>
-        <w:spacing w:line="360" w:lineRule="auto"/>
-        <w:jc w:val="both"/>
-        <w:rPr>
-          <w:rFonts w:ascii="B Nazanin" w:hAnsi="B Nazanin" w:cs="B Nazanin"/>
-          <w:sz w:val="28"/>
-          <w:szCs w:val="28"/>
-        </w:rPr>
-      </w:pPr>
-      <w:r>
-        <w:rPr>
-          <w:rFonts w:ascii="B Nazanin" w:hAnsi="B Nazanin" w:cs="B Nazanin" w:hint="cs"/>
-          <w:sz w:val="28"/>
-          <w:szCs w:val="28"/>
-          <w:rtl/>
-        </w:rPr>
-        <w:t>امکان تعیین موعد تسویه حساب بدهی و یا تعیین اقساط بدهی</w:t>
-      </w:r>
-    </w:p>
-    <w:p>
-      <w:pPr>
-        <w:pStyle w:val="ListParagraph"/>
-        <w:numPr>
-          <w:ilvl w:val="0"/>
-          <w:numId w:val="1"/>
-        </w:numPr>
-        <w:spacing w:line="360" w:lineRule="auto"/>
-        <w:jc w:val="both"/>
-        <w:rPr>
-          <w:rFonts w:ascii="B Nazanin" w:hAnsi="B Nazanin" w:cs="B Nazanin"/>
-          <w:sz w:val="28"/>
-          <w:szCs w:val="28"/>
-        </w:rPr>
-      </w:pPr>
-      <w:r>
-        <w:rPr>
-          <w:rFonts w:ascii="B Nazanin" w:hAnsi="B Nazanin" w:cs="B Nazanin" w:hint="cs"/>
-          <w:sz w:val="28"/>
-          <w:szCs w:val="28"/>
-          <w:rtl/>
-        </w:rPr>
-        <w:t xml:space="preserve">امکان تقسیم بدهی ها و طلب ها بین افرادی که در یک </w:t>
-      </w:r>
-      <w:proofErr w:type="spellStart"/>
-      <w:r>
-        <w:rPr>
-          <w:rFonts w:ascii="B Nazanin" w:hAnsi="B Nazanin" w:cs="B Nazanin" w:hint="cs"/>
-          <w:sz w:val="28"/>
-          <w:szCs w:val="28"/>
-          <w:rtl/>
-        </w:rPr>
-        <w:t>تراکنش</w:t>
-      </w:r>
-      <w:proofErr w:type="spellEnd"/>
-      <w:r>
-        <w:rPr>
-          <w:rFonts w:ascii="B Nazanin" w:hAnsi="B Nazanin" w:cs="B Nazanin" w:hint="cs"/>
-          <w:sz w:val="28"/>
-          <w:szCs w:val="28"/>
-          <w:rtl/>
-        </w:rPr>
-        <w:t xml:space="preserve"> شرکت داشته </w:t>
-      </w:r>
-      <w:proofErr w:type="spellStart"/>
-      <w:r>
-        <w:rPr>
-          <w:rFonts w:ascii="B Nazanin" w:hAnsi="B Nazanin" w:cs="B Nazanin" w:hint="cs"/>
-          <w:sz w:val="28"/>
-          <w:szCs w:val="28"/>
-          <w:rtl/>
-        </w:rPr>
-        <w:t>اند</w:t>
-      </w:r>
-      <w:proofErr w:type="spellEnd"/>
-    </w:p>
-    <w:p>
-      <w:pPr>
-        <w:pStyle w:val="ListParagraph"/>
-        <w:numPr>
-          <w:ilvl w:val="0"/>
-          <w:numId w:val="1"/>
-        </w:numPr>
-        <w:spacing w:line="360" w:lineRule="auto"/>
-        <w:jc w:val="both"/>
-        <w:rPr>
-          <w:rFonts w:ascii="B Nazanin" w:hAnsi="B Nazanin" w:cs="B Nazanin"/>
-          <w:sz w:val="28"/>
-          <w:szCs w:val="28"/>
-        </w:rPr>
-      </w:pPr>
-      <w:r>
-        <w:rPr>
-          <w:rFonts w:ascii="B Nazanin" w:hAnsi="B Nazanin" w:cs="B Nazanin" w:hint="cs"/>
-          <w:sz w:val="28"/>
-          <w:szCs w:val="28"/>
-          <w:rtl/>
-        </w:rPr>
-        <w:t>امکان تنظیم یادآور</w:t>
-      </w:r>
-      <w:r>
-        <w:rPr>
-          <w:rFonts w:ascii="B Nazanin" w:hAnsi="B Nazanin" w:cs="B Nazanin" w:hint="cs"/>
-          <w:sz w:val="28"/>
-          <w:szCs w:val="28"/>
-          <w:rtl/>
-        </w:rPr>
-        <w:t>ی</w:t>
-      </w:r>
-      <w:r>
-        <w:rPr>
-          <w:rFonts w:ascii="B Nazanin" w:hAnsi="B Nazanin" w:cs="B Nazanin" w:hint="cs"/>
-          <w:sz w:val="28"/>
-          <w:szCs w:val="28"/>
-          <w:rtl/>
-        </w:rPr>
-        <w:t xml:space="preserve"> </w:t>
-      </w:r>
-      <w:r>
-        <w:rPr>
-          <w:rFonts w:ascii="B Nazanin" w:hAnsi="B Nazanin" w:cs="B Nazanin" w:hint="cs"/>
-          <w:sz w:val="28"/>
-          <w:szCs w:val="28"/>
-          <w:rtl/>
-        </w:rPr>
-        <w:t xml:space="preserve">سررسید </w:t>
-      </w:r>
-      <w:r>
-        <w:rPr>
-          <w:rFonts w:ascii="B Nazanin" w:hAnsi="B Nazanin" w:cs="B Nazanin" w:hint="cs"/>
-          <w:sz w:val="28"/>
-          <w:szCs w:val="28"/>
-          <w:rtl/>
-        </w:rPr>
-        <w:t xml:space="preserve"> انواع بدهی</w:t>
-      </w:r>
-    </w:p>
-    <w:p>
-      <w:pPr>
-        <w:pStyle w:val="ListParagraph"/>
-        <w:numPr>
-          <w:ilvl w:val="0"/>
-          <w:numId w:val="1"/>
-        </w:numPr>
-        <w:spacing w:line="360" w:lineRule="auto"/>
-        <w:jc w:val="both"/>
-        <w:rPr>
-          <w:rFonts w:ascii="B Nazanin" w:hAnsi="B Nazanin" w:cs="B Nazanin"/>
-          <w:sz w:val="28"/>
-          <w:szCs w:val="28"/>
-        </w:rPr>
-      </w:pPr>
-      <w:r>
-        <w:rPr>
-          <w:rFonts w:ascii="B Nazanin" w:hAnsi="B Nazanin" w:cs="B Nazanin" w:hint="cs"/>
-          <w:sz w:val="28"/>
-          <w:szCs w:val="28"/>
-          <w:rtl/>
-        </w:rPr>
-        <w:t>ساخت گروه های مالی</w:t>
-      </w:r>
-    </w:p>
-    <w:p>
-      <w:pPr>
-        <w:pStyle w:val="ListParagraph"/>
-        <w:numPr>
-          <w:ilvl w:val="0"/>
-          <w:numId w:val="1"/>
-        </w:numPr>
-        <w:spacing w:line="360" w:lineRule="auto"/>
-        <w:jc w:val="both"/>
-        <w:rPr>
-          <w:rFonts w:ascii="B Nazanin" w:hAnsi="B Nazanin" w:cs="B Nazanin"/>
-          <w:sz w:val="28"/>
-          <w:szCs w:val="28"/>
-        </w:rPr>
-      </w:pPr>
-      <w:r>
-        <w:rPr>
-          <w:rFonts w:ascii="B Nazanin" w:hAnsi="B Nazanin" w:cs="B Nazanin" w:hint="cs"/>
-          <w:sz w:val="28"/>
-          <w:szCs w:val="28"/>
-          <w:rtl/>
-        </w:rPr>
-        <w:t>ویرایش و حذف اطلاعات گروه های مالی</w:t>
-      </w:r>
-    </w:p>
-    <w:p>
-      <w:pPr>
-        <w:pStyle w:val="ListParagraph"/>
-        <w:numPr>
-          <w:ilvl w:val="0"/>
-          <w:numId w:val="1"/>
-        </w:numPr>
-        <w:spacing w:line="360" w:lineRule="auto"/>
-        <w:jc w:val="both"/>
-        <w:rPr>
-          <w:rFonts w:ascii="B Nazanin" w:hAnsi="B Nazanin" w:cs="B Nazanin"/>
-          <w:sz w:val="28"/>
-          <w:szCs w:val="28"/>
-        </w:rPr>
-      </w:pPr>
-      <w:r>
-        <w:rPr>
-          <w:rFonts w:ascii="B Nazanin" w:hAnsi="B Nazanin" w:cs="B Nazanin" w:hint="cs"/>
-          <w:sz w:val="28"/>
-          <w:szCs w:val="28"/>
-          <w:rtl/>
-        </w:rPr>
-        <w:t>افزودن کاربران به گروه های مالی ثبت شده</w:t>
-      </w:r>
-    </w:p>
-    <w:p>
-      <w:pPr>
-        <w:pStyle w:val="ListParagraph"/>
-        <w:numPr>
-          <w:ilvl w:val="0"/>
-          <w:numId w:val="1"/>
-        </w:numPr>
-        <w:spacing w:line="360" w:lineRule="auto"/>
-        <w:jc w:val="both"/>
-        <w:rPr>
-          <w:rFonts w:ascii="B Nazanin" w:hAnsi="B Nazanin" w:cs="B Nazanin"/>
-          <w:sz w:val="28"/>
-          <w:szCs w:val="28"/>
-        </w:rPr>
-      </w:pPr>
-      <w:r>
-        <w:rPr>
-          <w:rFonts w:ascii="B Nazanin" w:hAnsi="B Nazanin" w:cs="B Nazanin" w:hint="cs"/>
-          <w:sz w:val="28"/>
-          <w:szCs w:val="28"/>
-          <w:rtl/>
-        </w:rPr>
-        <w:t>تنظیم میزان دارایی های مشترک</w:t>
-      </w:r>
-    </w:p>
-    <w:p>
-      <w:pPr>
-        <w:pStyle w:val="ListParagraph"/>
-        <w:numPr>
-          <w:ilvl w:val="0"/>
-          <w:numId w:val="1"/>
-        </w:numPr>
-        <w:spacing w:line="360" w:lineRule="auto"/>
-        <w:jc w:val="both"/>
-        <w:rPr>
-          <w:rFonts w:ascii="B Nazanin" w:hAnsi="B Nazanin" w:cs="B Nazanin"/>
-          <w:sz w:val="28"/>
-          <w:szCs w:val="28"/>
-        </w:rPr>
-      </w:pPr>
-      <w:r>
-        <w:rPr>
-          <w:rFonts w:ascii="B Nazanin" w:hAnsi="B Nazanin" w:cs="B Nazanin" w:hint="cs"/>
-          <w:sz w:val="28"/>
-          <w:szCs w:val="28"/>
-          <w:rtl/>
-        </w:rPr>
-        <w:t>ارسال اعلانات درآمد و یا هزینه به تمام اعضای گروه</w:t>
-      </w:r>
-    </w:p>
-    <w:p>
-      <w:pPr>
-        <w:pStyle w:val="ListParagraph"/>
-        <w:numPr>
-          <w:ilvl w:val="0"/>
-          <w:numId w:val="1"/>
-        </w:numPr>
-        <w:spacing w:line="360" w:lineRule="auto"/>
-        <w:jc w:val="both"/>
-        <w:rPr>
-          <w:rFonts w:ascii="B Nazanin" w:hAnsi="B Nazanin" w:cs="B Nazanin"/>
-          <w:sz w:val="28"/>
-          <w:szCs w:val="28"/>
-        </w:rPr>
-      </w:pPr>
-      <w:r>
-        <w:rPr>
-          <w:rFonts w:ascii="B Nazanin" w:hAnsi="B Nazanin" w:cs="B Nazanin" w:hint="cs"/>
-          <w:sz w:val="28"/>
-          <w:szCs w:val="28"/>
-          <w:rtl/>
-        </w:rPr>
-        <w:t>قابلیت تنظیم سقف برداشت برای اعضای یک گروه مالی</w:t>
-      </w:r>
-    </w:p>
-    <w:p>
-      <w:pPr>
-        <w:pStyle w:val="ListParagraph"/>
-        <w:numPr>
-          <w:ilvl w:val="0"/>
-          <w:numId w:val="1"/>
-        </w:numPr>
-        <w:spacing w:line="360" w:lineRule="auto"/>
-        <w:jc w:val="both"/>
-        <w:rPr>
-          <w:rFonts w:ascii="B Nazanin" w:hAnsi="B Nazanin" w:cs="B Nazanin"/>
-          <w:sz w:val="28"/>
-          <w:szCs w:val="28"/>
-        </w:rPr>
-      </w:pPr>
-      <w:r>
-        <w:rPr>
-          <w:rFonts w:ascii="B Nazanin" w:hAnsi="B Nazanin" w:cs="B Nazanin" w:hint="cs"/>
-          <w:sz w:val="28"/>
-          <w:szCs w:val="28"/>
-          <w:rtl/>
-        </w:rPr>
-        <w:t>قابلیت تعیین اهداف کوتاه مدت و یا بلند مدت مالی</w:t>
-      </w:r>
-    </w:p>
-    <w:p>
-      <w:pPr>
-        <w:pStyle w:val="ListParagraph"/>
-        <w:numPr>
-          <w:ilvl w:val="0"/>
-          <w:numId w:val="1"/>
-        </w:numPr>
-        <w:spacing w:line="360" w:lineRule="auto"/>
-        <w:jc w:val="both"/>
-        <w:rPr>
-          <w:rFonts w:ascii="B Nazanin" w:hAnsi="B Nazanin" w:cs="B Nazanin"/>
-          <w:sz w:val="28"/>
-          <w:szCs w:val="28"/>
-        </w:rPr>
-      </w:pPr>
-      <w:r>
-        <w:rPr>
-          <w:rFonts w:ascii="B Nazanin" w:hAnsi="B Nazanin" w:cs="B Nazanin" w:hint="cs"/>
-          <w:sz w:val="28"/>
-          <w:szCs w:val="28"/>
-          <w:rtl/>
-        </w:rPr>
-        <w:t>قا</w:t>
-      </w:r>
-      <w:r>
-        <w:rPr>
-          <w:rFonts w:ascii="B Nazanin" w:hAnsi="B Nazanin" w:cs="B Nazanin" w:hint="cs"/>
-          <w:sz w:val="28"/>
-          <w:szCs w:val="28"/>
-          <w:rtl/>
-        </w:rPr>
-        <w:t>بلیت مشاهده گزارش های درآمد و هزینه ها</w:t>
-      </w:r>
-    </w:p>
-    <w:p>
-      <w:pPr>
-        <w:pStyle w:val="ListParagraph"/>
-        <w:numPr>
-          <w:ilvl w:val="0"/>
-          <w:numId w:val="1"/>
-        </w:numPr>
-        <w:spacing w:line="360" w:lineRule="auto"/>
-        <w:jc w:val="both"/>
-        <w:rPr>
-          <w:rFonts w:ascii="B Nazanin" w:hAnsi="B Nazanin" w:cs="B Nazanin"/>
-          <w:sz w:val="28"/>
-          <w:szCs w:val="28"/>
-        </w:rPr>
-      </w:pPr>
-      <w:r>
-        <w:rPr>
-          <w:rFonts w:ascii="B Nazanin" w:hAnsi="B Nazanin" w:cs="B Nazanin" w:hint="cs"/>
-          <w:sz w:val="28"/>
-          <w:szCs w:val="28"/>
-          <w:rtl/>
-        </w:rPr>
-        <w:t>قابلیت مشاهده گزارش های پیشبینی دارایی ها با توجه به درآمد و هزینه های فعلی و سود و ضرر حاصل از آن درآمد ها و هزینه ها در آینده</w:t>
-      </w:r>
+      <w:r>
+        <w:rPr>
+          <w:rFonts w:ascii="B Nazanin" w:hAnsi="B Nazanin" w:cs="B Nazanin" w:hint="cs"/>
+          <w:sz w:val="28"/>
+          <w:szCs w:val="28"/>
+          <w:rtl/>
+        </w:rPr>
+        <w:t>کاربران را تائید هویت کند و آنها را از دیگر کاربران تشخیص دهد</w:t>
+      </w:r>
+    </w:p>
+    <w:p>
+      <w:pPr>
+        <w:pStyle w:val="ListParagraph"/>
+        <w:numPr>
+          <w:ilvl w:val="0"/>
+          <w:numId w:val="1"/>
+        </w:numPr>
+        <w:spacing w:line="360" w:lineRule="auto"/>
+        <w:jc w:val="both"/>
+        <w:rPr>
+          <w:rFonts w:ascii="B Nazanin" w:hAnsi="B Nazanin" w:cs="B Nazanin"/>
+          <w:sz w:val="28"/>
+          <w:szCs w:val="28"/>
+        </w:rPr>
+      </w:pPr>
+      <w:r>
+        <w:rPr>
+          <w:rFonts w:ascii="B Nazanin" w:hAnsi="B Nazanin" w:cs="B Nazanin" w:hint="cs"/>
+          <w:sz w:val="28"/>
+          <w:szCs w:val="28"/>
+          <w:rtl/>
+        </w:rPr>
+        <w:t>کاربر جدید را ثبت نام کند.</w:t>
+      </w:r>
+    </w:p>
+    <w:p>
+      <w:pPr>
+        <w:pStyle w:val="ListParagraph"/>
+        <w:numPr>
+          <w:ilvl w:val="0"/>
+          <w:numId w:val="1"/>
+        </w:numPr>
+        <w:spacing w:line="360" w:lineRule="auto"/>
+        <w:jc w:val="both"/>
+        <w:rPr>
+          <w:rFonts w:ascii="B Nazanin" w:hAnsi="B Nazanin" w:cs="B Nazanin"/>
+          <w:sz w:val="28"/>
+          <w:szCs w:val="28"/>
+        </w:rPr>
+      </w:pPr>
+      <w:r>
+        <w:rPr>
+          <w:rFonts w:ascii="B Nazanin" w:hAnsi="B Nazanin" w:cs="B Nazanin" w:hint="cs"/>
+          <w:sz w:val="28"/>
+          <w:szCs w:val="28"/>
+          <w:rtl/>
+        </w:rPr>
+        <w:t>حساب های مالی جدید ایجاد  کند.</w:t>
+      </w:r>
+    </w:p>
+    <w:p>
+      <w:pPr>
+        <w:pStyle w:val="ListParagraph"/>
+        <w:numPr>
+          <w:ilvl w:val="0"/>
+          <w:numId w:val="1"/>
+        </w:numPr>
+        <w:spacing w:line="360" w:lineRule="auto"/>
+        <w:jc w:val="both"/>
+        <w:rPr>
+          <w:rFonts w:ascii="B Nazanin" w:hAnsi="B Nazanin" w:cs="B Nazanin"/>
+          <w:sz w:val="28"/>
+          <w:szCs w:val="28"/>
+        </w:rPr>
+      </w:pPr>
+      <w:r>
+        <w:rPr>
+          <w:rFonts w:ascii="B Nazanin" w:hAnsi="B Nazanin" w:cs="B Nazanin" w:hint="cs"/>
+          <w:sz w:val="28"/>
+          <w:szCs w:val="28"/>
+          <w:rtl/>
+        </w:rPr>
+        <w:t>حساب های مالی موجود را حذف و ویرایش کند.</w:t>
+      </w:r>
+    </w:p>
+    <w:p>
+      <w:pPr>
+        <w:pStyle w:val="ListParagraph"/>
+        <w:numPr>
+          <w:ilvl w:val="0"/>
+          <w:numId w:val="1"/>
+        </w:numPr>
+        <w:spacing w:line="360" w:lineRule="auto"/>
+        <w:jc w:val="both"/>
+        <w:rPr>
+          <w:rFonts w:ascii="B Nazanin" w:hAnsi="B Nazanin" w:cs="B Nazanin"/>
+          <w:sz w:val="28"/>
+          <w:szCs w:val="28"/>
+        </w:rPr>
+      </w:pPr>
+      <w:r>
+        <w:rPr>
+          <w:rFonts w:ascii="B Nazanin" w:hAnsi="B Nazanin" w:cs="B Nazanin" w:hint="cs"/>
+          <w:sz w:val="28"/>
+          <w:szCs w:val="28"/>
+          <w:rtl/>
+        </w:rPr>
+        <w:t>دسته بندی درآمد جدید ایجاد کند.</w:t>
+      </w:r>
+    </w:p>
+    <w:p>
+      <w:pPr>
+        <w:pStyle w:val="ListParagraph"/>
+        <w:numPr>
+          <w:ilvl w:val="0"/>
+          <w:numId w:val="1"/>
+        </w:numPr>
+        <w:spacing w:line="360" w:lineRule="auto"/>
+        <w:jc w:val="both"/>
+        <w:rPr>
+          <w:rFonts w:ascii="B Nazanin" w:hAnsi="B Nazanin" w:cs="B Nazanin"/>
+          <w:sz w:val="28"/>
+          <w:szCs w:val="28"/>
+        </w:rPr>
+      </w:pPr>
+      <w:r>
+        <w:rPr>
+          <w:rFonts w:ascii="B Nazanin" w:hAnsi="B Nazanin" w:cs="B Nazanin" w:hint="cs"/>
+          <w:sz w:val="28"/>
+          <w:szCs w:val="28"/>
+          <w:rtl/>
+        </w:rPr>
+        <w:t>دسته بندی هزینه ی جدید ایجاد کند.</w:t>
+      </w:r>
+    </w:p>
+    <w:p>
+      <w:pPr>
+        <w:pStyle w:val="ListParagraph"/>
+        <w:numPr>
+          <w:ilvl w:val="0"/>
+          <w:numId w:val="1"/>
+        </w:numPr>
+        <w:spacing w:line="360" w:lineRule="auto"/>
+        <w:jc w:val="both"/>
+        <w:rPr>
+          <w:rFonts w:ascii="B Nazanin" w:hAnsi="B Nazanin" w:cs="B Nazanin"/>
+          <w:sz w:val="28"/>
+          <w:szCs w:val="28"/>
+        </w:rPr>
+      </w:pPr>
+      <w:r>
+        <w:rPr>
+          <w:rFonts w:ascii="B Nazanin" w:hAnsi="B Nazanin" w:cs="B Nazanin" w:hint="cs"/>
+          <w:sz w:val="28"/>
+          <w:szCs w:val="28"/>
+          <w:rtl/>
+        </w:rPr>
+        <w:t>مخاطب جدید تعریف کند.</w:t>
+      </w:r>
+    </w:p>
+    <w:p>
+      <w:pPr>
+        <w:pStyle w:val="ListParagraph"/>
+        <w:numPr>
+          <w:ilvl w:val="0"/>
+          <w:numId w:val="1"/>
+        </w:numPr>
+        <w:spacing w:line="360" w:lineRule="auto"/>
+        <w:jc w:val="both"/>
+        <w:rPr>
+          <w:rFonts w:ascii="B Nazanin" w:hAnsi="B Nazanin" w:cs="B Nazanin"/>
+          <w:sz w:val="28"/>
+          <w:szCs w:val="28"/>
+        </w:rPr>
+      </w:pPr>
+      <w:r>
+        <w:rPr>
+          <w:rFonts w:ascii="B Nazanin" w:hAnsi="B Nazanin" w:cs="B Nazanin" w:hint="cs"/>
+          <w:sz w:val="28"/>
+          <w:szCs w:val="28"/>
+          <w:rtl/>
+        </w:rPr>
+        <w:t>مخاطبین موجود را به مخاطبین کاربر مشخص اضافه کند</w:t>
+      </w:r>
+    </w:p>
+    <w:p>
+      <w:pPr>
+        <w:pStyle w:val="ListParagraph"/>
+        <w:numPr>
+          <w:ilvl w:val="0"/>
+          <w:numId w:val="1"/>
+        </w:numPr>
+        <w:spacing w:line="360" w:lineRule="auto"/>
+        <w:jc w:val="both"/>
+        <w:rPr>
+          <w:rFonts w:ascii="B Nazanin" w:hAnsi="B Nazanin" w:cs="B Nazanin"/>
+          <w:sz w:val="28"/>
+          <w:szCs w:val="28"/>
+        </w:rPr>
+      </w:pPr>
+      <w:r>
+        <w:rPr>
+          <w:rFonts w:ascii="B Nazanin" w:hAnsi="B Nazanin" w:cs="B Nazanin" w:hint="cs"/>
+          <w:sz w:val="28"/>
+          <w:szCs w:val="28"/>
+          <w:rtl/>
+        </w:rPr>
+        <w:t>درامد جدید ثبت کند.</w:t>
+      </w:r>
+    </w:p>
+    <w:p>
+      <w:pPr>
+        <w:pStyle w:val="ListParagraph"/>
+        <w:numPr>
+          <w:ilvl w:val="0"/>
+          <w:numId w:val="1"/>
+        </w:numPr>
+        <w:spacing w:line="360" w:lineRule="auto"/>
+        <w:jc w:val="both"/>
+        <w:rPr>
+          <w:rFonts w:ascii="B Nazanin" w:hAnsi="B Nazanin" w:cs="B Nazanin"/>
+          <w:sz w:val="28"/>
+          <w:szCs w:val="28"/>
+        </w:rPr>
+      </w:pPr>
+      <w:r>
+        <w:rPr>
+          <w:rFonts w:ascii="B Nazanin" w:hAnsi="B Nazanin" w:cs="B Nazanin" w:hint="cs"/>
+          <w:sz w:val="28"/>
+          <w:szCs w:val="28"/>
+          <w:rtl/>
+        </w:rPr>
+        <w:t>هزینه ی جدید ثبت کند.</w:t>
+      </w:r>
+    </w:p>
+    <w:p>
+      <w:pPr>
+        <w:pStyle w:val="ListParagraph"/>
+        <w:numPr>
+          <w:ilvl w:val="0"/>
+          <w:numId w:val="1"/>
+        </w:numPr>
+        <w:spacing w:line="360" w:lineRule="auto"/>
+        <w:jc w:val="both"/>
+        <w:rPr>
+          <w:rFonts w:ascii="B Nazanin" w:hAnsi="B Nazanin" w:cs="B Nazanin"/>
+          <w:sz w:val="28"/>
+          <w:szCs w:val="28"/>
+        </w:rPr>
+      </w:pPr>
+      <w:r>
+        <w:rPr>
+          <w:rFonts w:ascii="B Nazanin" w:hAnsi="B Nazanin" w:cs="B Nazanin" w:hint="cs"/>
+          <w:sz w:val="28"/>
+          <w:szCs w:val="28"/>
+          <w:rtl/>
+        </w:rPr>
+        <w:t>افراد سهیم در تراکنش را به تراکنش مشخص متناظر کند</w:t>
+      </w:r>
+    </w:p>
+    <w:p>
+      <w:pPr>
+        <w:pStyle w:val="ListParagraph"/>
+        <w:numPr>
+          <w:ilvl w:val="0"/>
+          <w:numId w:val="1"/>
+        </w:numPr>
+        <w:spacing w:line="360" w:lineRule="auto"/>
+        <w:jc w:val="both"/>
+        <w:rPr>
+          <w:rFonts w:ascii="B Nazanin" w:hAnsi="B Nazanin" w:cs="B Nazanin"/>
+          <w:sz w:val="28"/>
+          <w:szCs w:val="28"/>
+        </w:rPr>
+      </w:pPr>
+      <w:r>
+        <w:rPr>
+          <w:rFonts w:ascii="B Nazanin" w:hAnsi="B Nazanin" w:cs="B Nazanin" w:hint="cs"/>
+          <w:sz w:val="28"/>
+          <w:szCs w:val="28"/>
+          <w:rtl/>
+        </w:rPr>
+        <w:t>درصد مشارکت هر فرد در تراکنش را تخصیص دهد.</w:t>
+      </w:r>
+    </w:p>
+    <w:p>
+      <w:pPr>
+        <w:pStyle w:val="ListParagraph"/>
+        <w:numPr>
+          <w:ilvl w:val="0"/>
+          <w:numId w:val="1"/>
+        </w:numPr>
+        <w:spacing w:line="360" w:lineRule="auto"/>
+        <w:jc w:val="both"/>
+        <w:rPr>
+          <w:rFonts w:ascii="B Nazanin" w:hAnsi="B Nazanin" w:cs="B Nazanin"/>
+          <w:sz w:val="28"/>
+          <w:szCs w:val="28"/>
+        </w:rPr>
+      </w:pPr>
+      <w:r>
+        <w:rPr>
+          <w:rFonts w:ascii="B Nazanin" w:hAnsi="B Nazanin" w:cs="B Nazanin" w:hint="cs"/>
+          <w:sz w:val="28"/>
+          <w:szCs w:val="28"/>
+          <w:rtl/>
+        </w:rPr>
+        <w:t>جزئیات تراکنش را نمایش دهد.</w:t>
+      </w:r>
+    </w:p>
+    <w:p>
+      <w:pPr>
+        <w:pStyle w:val="ListParagraph"/>
+        <w:numPr>
+          <w:ilvl w:val="0"/>
+          <w:numId w:val="1"/>
+        </w:numPr>
+        <w:spacing w:line="360" w:lineRule="auto"/>
+        <w:jc w:val="both"/>
+        <w:rPr>
+          <w:rFonts w:ascii="B Nazanin" w:hAnsi="B Nazanin" w:cs="B Nazanin"/>
+          <w:sz w:val="28"/>
+          <w:szCs w:val="28"/>
+        </w:rPr>
+      </w:pPr>
+      <w:r>
+        <w:rPr>
+          <w:rFonts w:ascii="B Nazanin" w:hAnsi="B Nazanin" w:cs="B Nazanin" w:hint="cs"/>
+          <w:sz w:val="28"/>
+          <w:szCs w:val="28"/>
+          <w:rtl/>
+        </w:rPr>
+        <w:t>بدهکاری های هر شخص را ثبت کند</w:t>
+      </w:r>
+    </w:p>
+    <w:p>
+      <w:pPr>
+        <w:pStyle w:val="ListParagraph"/>
+        <w:numPr>
+          <w:ilvl w:val="0"/>
+          <w:numId w:val="1"/>
+        </w:numPr>
+        <w:spacing w:line="360" w:lineRule="auto"/>
+        <w:jc w:val="both"/>
+        <w:rPr>
+          <w:rFonts w:ascii="B Nazanin" w:hAnsi="B Nazanin" w:cs="B Nazanin"/>
+          <w:sz w:val="28"/>
+          <w:szCs w:val="28"/>
+        </w:rPr>
+      </w:pPr>
+      <w:r>
+        <w:rPr>
+          <w:rFonts w:ascii="B Nazanin" w:hAnsi="B Nazanin" w:cs="B Nazanin" w:hint="cs"/>
+          <w:sz w:val="28"/>
+          <w:szCs w:val="28"/>
+          <w:rtl/>
+        </w:rPr>
+        <w:t>میزان بدهکاری شخص را تغییر دهد.</w:t>
+      </w:r>
+    </w:p>
+    <w:p>
+      <w:pPr>
+        <w:pStyle w:val="ListParagraph"/>
+        <w:numPr>
+          <w:ilvl w:val="0"/>
+          <w:numId w:val="1"/>
+        </w:numPr>
+        <w:spacing w:line="360" w:lineRule="auto"/>
+        <w:jc w:val="both"/>
+        <w:rPr>
+          <w:rFonts w:ascii="B Nazanin" w:hAnsi="B Nazanin" w:cs="B Nazanin"/>
+          <w:sz w:val="28"/>
+          <w:szCs w:val="28"/>
+        </w:rPr>
+      </w:pPr>
+      <w:r>
+        <w:rPr>
+          <w:rFonts w:ascii="B Nazanin" w:hAnsi="B Nazanin" w:cs="B Nazanin" w:hint="cs"/>
+          <w:sz w:val="28"/>
+          <w:szCs w:val="28"/>
+          <w:rtl/>
+        </w:rPr>
+        <w:t>بدهکاری شخص را حذف نماید.</w:t>
+      </w:r>
+    </w:p>
+    <w:p>
+      <w:pPr>
+        <w:pStyle w:val="ListParagraph"/>
+        <w:numPr>
+          <w:ilvl w:val="0"/>
+          <w:numId w:val="1"/>
+        </w:numPr>
+        <w:spacing w:line="360" w:lineRule="auto"/>
+        <w:jc w:val="both"/>
+        <w:rPr>
+          <w:rFonts w:ascii="B Nazanin" w:hAnsi="B Nazanin" w:cs="B Nazanin"/>
+          <w:sz w:val="28"/>
+          <w:szCs w:val="28"/>
+        </w:rPr>
+      </w:pPr>
+      <w:r>
+        <w:rPr>
+          <w:rFonts w:ascii="B Nazanin" w:hAnsi="B Nazanin" w:cs="B Nazanin" w:hint="cs"/>
+          <w:sz w:val="28"/>
+          <w:szCs w:val="28"/>
+          <w:rtl/>
+        </w:rPr>
+        <w:lastRenderedPageBreak/>
+        <w:t>موعد تسویه حساب یا پرداخت بدهی را ثبت کند.</w:t>
+      </w:r>
+    </w:p>
+    <w:p>
+      <w:pPr>
+        <w:pStyle w:val="ListParagraph"/>
+        <w:numPr>
+          <w:ilvl w:val="0"/>
+          <w:numId w:val="1"/>
+        </w:numPr>
+        <w:spacing w:line="360" w:lineRule="auto"/>
+        <w:jc w:val="both"/>
+        <w:rPr>
+          <w:rFonts w:ascii="B Nazanin" w:hAnsi="B Nazanin" w:cs="B Nazanin"/>
+          <w:sz w:val="28"/>
+          <w:szCs w:val="28"/>
+        </w:rPr>
+      </w:pPr>
+      <w:r>
+        <w:rPr>
+          <w:rFonts w:ascii="B Nazanin" w:hAnsi="B Nazanin" w:cs="B Nazanin" w:hint="cs"/>
+          <w:sz w:val="28"/>
+          <w:szCs w:val="28"/>
+          <w:rtl/>
+        </w:rPr>
+        <w:t>موعد تسویه حساب یا پرداخت را یادآوری کند.</w:t>
+      </w:r>
+    </w:p>
+    <w:p>
+      <w:pPr>
+        <w:pStyle w:val="ListParagraph"/>
+        <w:numPr>
+          <w:ilvl w:val="0"/>
+          <w:numId w:val="1"/>
+        </w:numPr>
+        <w:spacing w:line="360" w:lineRule="auto"/>
+        <w:jc w:val="both"/>
+        <w:rPr>
+          <w:rFonts w:ascii="B Nazanin" w:hAnsi="B Nazanin" w:cs="B Nazanin"/>
+          <w:sz w:val="28"/>
+          <w:szCs w:val="28"/>
+        </w:rPr>
+      </w:pPr>
+      <w:r>
+        <w:rPr>
+          <w:rFonts w:ascii="B Nazanin" w:hAnsi="B Nazanin" w:cs="B Nazanin" w:hint="cs"/>
+          <w:sz w:val="28"/>
+          <w:szCs w:val="28"/>
+          <w:rtl/>
+        </w:rPr>
+        <w:t>گروه های مالی را ایجاد کند</w:t>
+      </w:r>
+    </w:p>
+    <w:p>
+      <w:pPr>
+        <w:pStyle w:val="ListParagraph"/>
+        <w:numPr>
+          <w:ilvl w:val="0"/>
+          <w:numId w:val="1"/>
+        </w:numPr>
+        <w:spacing w:line="360" w:lineRule="auto"/>
+        <w:jc w:val="both"/>
+        <w:rPr>
+          <w:rFonts w:ascii="B Nazanin" w:hAnsi="B Nazanin" w:cs="B Nazanin"/>
+          <w:sz w:val="28"/>
+          <w:szCs w:val="28"/>
+        </w:rPr>
+      </w:pPr>
+      <w:r>
+        <w:rPr>
+          <w:rFonts w:ascii="B Nazanin" w:hAnsi="B Nazanin" w:cs="B Nazanin" w:hint="cs"/>
+          <w:sz w:val="28"/>
+          <w:szCs w:val="28"/>
+          <w:rtl/>
+        </w:rPr>
+        <w:t>اطلاعات گروه های مالی را تغییر دهد.</w:t>
+      </w:r>
+    </w:p>
+    <w:p>
+      <w:pPr>
+        <w:pStyle w:val="ListParagraph"/>
+        <w:numPr>
+          <w:ilvl w:val="0"/>
+          <w:numId w:val="1"/>
+        </w:numPr>
+        <w:spacing w:line="360" w:lineRule="auto"/>
+        <w:jc w:val="both"/>
+        <w:rPr>
+          <w:rFonts w:ascii="B Nazanin" w:hAnsi="B Nazanin" w:cs="B Nazanin"/>
+          <w:sz w:val="28"/>
+          <w:szCs w:val="28"/>
+        </w:rPr>
+      </w:pPr>
+      <w:r>
+        <w:rPr>
+          <w:rFonts w:ascii="B Nazanin" w:hAnsi="B Nazanin" w:cs="B Nazanin" w:hint="cs"/>
+          <w:sz w:val="28"/>
+          <w:szCs w:val="28"/>
+          <w:rtl/>
+        </w:rPr>
+        <w:t>گروه های مالی را حذف کند.</w:t>
+      </w:r>
+    </w:p>
+    <w:p>
+      <w:pPr>
+        <w:pStyle w:val="ListParagraph"/>
+        <w:numPr>
+          <w:ilvl w:val="0"/>
+          <w:numId w:val="1"/>
+        </w:numPr>
+        <w:spacing w:line="360" w:lineRule="auto"/>
+        <w:jc w:val="both"/>
+        <w:rPr>
+          <w:rFonts w:ascii="B Nazanin" w:hAnsi="B Nazanin" w:cs="B Nazanin"/>
+          <w:sz w:val="28"/>
+          <w:szCs w:val="28"/>
+        </w:rPr>
+      </w:pPr>
+      <w:r>
+        <w:rPr>
+          <w:rFonts w:ascii="B Nazanin" w:hAnsi="B Nazanin" w:cs="B Nazanin" w:hint="cs"/>
+          <w:sz w:val="28"/>
+          <w:szCs w:val="28"/>
+          <w:rtl/>
+        </w:rPr>
+        <w:t>کاربران را به گروه های مالی متناظر کند.</w:t>
+      </w:r>
+    </w:p>
+    <w:p>
+      <w:pPr>
+        <w:pStyle w:val="ListParagraph"/>
+        <w:numPr>
+          <w:ilvl w:val="0"/>
+          <w:numId w:val="1"/>
+        </w:numPr>
+        <w:spacing w:line="360" w:lineRule="auto"/>
+        <w:jc w:val="both"/>
+        <w:rPr>
+          <w:rFonts w:ascii="B Nazanin" w:hAnsi="B Nazanin" w:cs="B Nazanin"/>
+          <w:sz w:val="28"/>
+          <w:szCs w:val="28"/>
+        </w:rPr>
+      </w:pPr>
+      <w:r>
+        <w:rPr>
+          <w:rFonts w:ascii="B Nazanin" w:hAnsi="B Nazanin" w:cs="B Nazanin" w:hint="cs"/>
+          <w:sz w:val="28"/>
+          <w:szCs w:val="28"/>
+          <w:rtl/>
+        </w:rPr>
+        <w:t>دارایی های مشترک را تنظیم کند.</w:t>
+      </w:r>
+    </w:p>
+    <w:p>
+      <w:pPr>
+        <w:pStyle w:val="ListParagraph"/>
+        <w:numPr>
+          <w:ilvl w:val="0"/>
+          <w:numId w:val="1"/>
+        </w:numPr>
+        <w:spacing w:line="360" w:lineRule="auto"/>
+        <w:jc w:val="both"/>
+        <w:rPr>
+          <w:rFonts w:ascii="B Nazanin" w:hAnsi="B Nazanin" w:cs="B Nazanin"/>
+          <w:sz w:val="28"/>
+          <w:szCs w:val="28"/>
+        </w:rPr>
+      </w:pPr>
+      <w:r>
+        <w:rPr>
+          <w:rFonts w:ascii="B Nazanin" w:hAnsi="B Nazanin" w:cs="B Nazanin" w:hint="cs"/>
+          <w:sz w:val="28"/>
+          <w:szCs w:val="28"/>
+          <w:rtl/>
+        </w:rPr>
+        <w:t>تغییرات در درآمد یا هزینه ی گروه مالی را به اعضای گروه اطلاع دهد.</w:t>
+      </w:r>
+    </w:p>
+    <w:p>
+      <w:pPr>
+        <w:pStyle w:val="ListParagraph"/>
+        <w:numPr>
+          <w:ilvl w:val="0"/>
+          <w:numId w:val="1"/>
+        </w:numPr>
+        <w:spacing w:line="360" w:lineRule="auto"/>
+        <w:jc w:val="both"/>
+        <w:rPr>
+          <w:rFonts w:ascii="B Nazanin" w:hAnsi="B Nazanin" w:cs="B Nazanin"/>
+          <w:sz w:val="28"/>
+          <w:szCs w:val="28"/>
+        </w:rPr>
+      </w:pPr>
+      <w:r>
+        <w:rPr>
+          <w:rFonts w:ascii="B Nazanin" w:hAnsi="B Nazanin" w:cs="B Nazanin" w:hint="cs"/>
+          <w:sz w:val="28"/>
+          <w:szCs w:val="28"/>
+          <w:rtl/>
+        </w:rPr>
+        <w:t>برای اعضای گروه های مالی سقف تعیین کند.</w:t>
+      </w:r>
+    </w:p>
+    <w:p>
+      <w:pPr>
+        <w:pStyle w:val="ListParagraph"/>
+        <w:numPr>
+          <w:ilvl w:val="0"/>
+          <w:numId w:val="1"/>
+        </w:numPr>
+        <w:spacing w:line="360" w:lineRule="auto"/>
+        <w:jc w:val="both"/>
+        <w:rPr>
+          <w:rFonts w:ascii="B Nazanin" w:hAnsi="B Nazanin" w:cs="B Nazanin"/>
+          <w:sz w:val="28"/>
+          <w:szCs w:val="28"/>
+        </w:rPr>
+      </w:pPr>
+      <w:r>
+        <w:rPr>
+          <w:rFonts w:ascii="B Nazanin" w:hAnsi="B Nazanin" w:cs="B Nazanin" w:hint="cs"/>
+          <w:sz w:val="28"/>
+          <w:szCs w:val="28"/>
+          <w:rtl/>
+        </w:rPr>
+        <w:t>اهداف کوتاه مدت و بلند مدت مالی را تعیین کند.</w:t>
+      </w:r>
+    </w:p>
+    <w:p>
+      <w:pPr>
+        <w:pStyle w:val="ListParagraph"/>
+        <w:numPr>
+          <w:ilvl w:val="0"/>
+          <w:numId w:val="1"/>
+        </w:numPr>
+        <w:spacing w:line="360" w:lineRule="auto"/>
+        <w:jc w:val="both"/>
+        <w:rPr>
+          <w:rFonts w:ascii="B Nazanin" w:hAnsi="B Nazanin" w:cs="B Nazanin"/>
+          <w:sz w:val="28"/>
+          <w:szCs w:val="28"/>
+        </w:rPr>
+      </w:pPr>
+      <w:r>
+        <w:rPr>
+          <w:rFonts w:ascii="B Nazanin" w:hAnsi="B Nazanin" w:cs="B Nazanin" w:hint="cs"/>
+          <w:sz w:val="28"/>
+          <w:szCs w:val="28"/>
+          <w:rtl/>
+        </w:rPr>
+        <w:t>میزان پیشرفت اهداف مالی را به کاربر نمایش دهد.</w:t>
+      </w:r>
+    </w:p>
+    <w:p>
+      <w:pPr>
+        <w:pStyle w:val="ListParagraph"/>
+        <w:numPr>
+          <w:ilvl w:val="0"/>
+          <w:numId w:val="1"/>
+        </w:numPr>
+        <w:spacing w:line="360" w:lineRule="auto"/>
+        <w:jc w:val="both"/>
+        <w:rPr>
+          <w:rFonts w:ascii="B Nazanin" w:hAnsi="B Nazanin" w:cs="B Nazanin"/>
+          <w:sz w:val="28"/>
+          <w:szCs w:val="28"/>
+        </w:rPr>
+      </w:pPr>
+      <w:r>
+        <w:rPr>
+          <w:rFonts w:ascii="B Nazanin" w:hAnsi="B Nazanin" w:cs="B Nazanin" w:hint="cs"/>
+          <w:sz w:val="28"/>
+          <w:szCs w:val="28"/>
+          <w:rtl/>
+        </w:rPr>
+        <w:t>گزارش های درامد و هزینه را به تفکیک دسته بندی به کاربر نمایش دهد.</w:t>
+      </w:r>
+    </w:p>
+    <w:p>
+      <w:pPr>
+        <w:pStyle w:val="ListParagraph"/>
+        <w:numPr>
+          <w:ilvl w:val="0"/>
+          <w:numId w:val="1"/>
+        </w:numPr>
+        <w:spacing w:line="360" w:lineRule="auto"/>
+        <w:jc w:val="both"/>
+        <w:rPr>
+          <w:rFonts w:ascii="B Nazanin" w:hAnsi="B Nazanin" w:cs="B Nazanin"/>
+          <w:sz w:val="28"/>
+          <w:szCs w:val="28"/>
+        </w:rPr>
+      </w:pPr>
+      <w:r>
+        <w:rPr>
+          <w:rFonts w:ascii="B Nazanin" w:hAnsi="B Nazanin" w:cs="B Nazanin" w:hint="cs"/>
+          <w:sz w:val="28"/>
+          <w:szCs w:val="28"/>
+          <w:rtl/>
+        </w:rPr>
+        <w:t>گزارش های درآمد و هزینه را به تفکیک تاریخ به کاربر نمایش دهد.</w:t>
+      </w:r>
+      <w:bookmarkStart w:id="0" w:name="_GoBack"/>
+      <w:bookmarkEnd w:id="0"/>
     </w:p>
     <w:sectPr>
       <w:pgSz w:w="12240" w:h="15840"/>
@@ -1434,7 +1332,7 @@
       </w:pPr>
     </w:pPrDefault>
   </w:docDefaults>
-  <w:latentStyles w:defLockedState="0" w:defUIPriority="99" w:defSemiHidden="0" w:defUnhideWhenUsed="0" w:defQFormat="0" w:count="375">
+  <w:latentStyles w:defLockedState="0" w:defUIPriority="99" w:defSemiHidden="0" w:defUnhideWhenUsed="0" w:defQFormat="0" w:count="376">
     <w:lsdException w:name="Normal" w:uiPriority="0" w:qFormat="1"/>
     <w:lsdException w:name="heading 1" w:uiPriority="9" w:qFormat="1"/>
     <w:lsdException w:name="heading 2" w:semiHidden="1" w:uiPriority="9" w:unhideWhenUsed="1" w:qFormat="1"/>
@@ -1540,7 +1438,6 @@
     <w:lsdException w:name="HTML Sample" w:semiHidden="1" w:unhideWhenUsed="1"/>
     <w:lsdException w:name="HTML Typewriter" w:semiHidden="1" w:unhideWhenUsed="1"/>
     <w:lsdException w:name="HTML Variable" w:semiHidden="1" w:unhideWhenUsed="1"/>
-    <w:lsdException w:name="Normal Table" w:semiHidden="1" w:unhideWhenUsed="1"/>
     <w:lsdException w:name="annotation subject" w:semiHidden="1" w:unhideWhenUsed="1"/>
     <w:lsdException w:name="No List" w:semiHidden="1" w:unhideWhenUsed="1"/>
     <w:lsdException w:name="Outline List 1" w:semiHidden="1" w:unhideWhenUsed="1"/>
@@ -1587,10 +1484,8 @@
     <w:lsdException w:name="Table Subtle 2" w:semiHidden="1" w:unhideWhenUsed="1"/>
     <w:lsdException w:name="Table Web 1" w:semiHidden="1" w:unhideWhenUsed="1"/>
     <w:lsdException w:name="Table Web 2" w:semiHidden="1" w:unhideWhenUsed="1"/>
-    <w:lsdException w:name="Table Web 3" w:semiHidden="1" w:unhideWhenUsed="1"/>
     <w:lsdException w:name="Balloon Text" w:semiHidden="1" w:unhideWhenUsed="1"/>
     <w:lsdException w:name="Table Grid" w:uiPriority="59"/>
-    <w:lsdException w:name="Table Theme" w:semiHidden="1" w:unhideWhenUsed="1"/>
     <w:lsdException w:name="Placeholder Text" w:semiHidden="1"/>
     <w:lsdException w:name="No Spacing" w:uiPriority="1" w:qFormat="1"/>
     <w:lsdException w:name="Light Shading" w:uiPriority="60"/>
@@ -1810,6 +1705,7 @@
     <w:lsdException w:name="Smart Hyperlink" w:semiHidden="1" w:unhideWhenUsed="1"/>
     <w:lsdException w:name="Hashtag" w:semiHidden="1" w:unhideWhenUsed="1"/>
     <w:lsdException w:name="Unresolved Mention" w:semiHidden="1" w:unhideWhenUsed="1"/>
+    <w:lsdException w:name="Smart Link" w:semiHidden="1" w:unhideWhenUsed="1"/>
   </w:latentStyles>
   <w:style w:type="paragraph" w:default="1" w:styleId="Normal">
     <w:name w:val="Normal"/>
@@ -1826,7 +1722,6 @@
   <w:style w:type="character" w:default="1" w:styleId="DefaultParagraphFont">
     <w:name w:val="Default Paragraph Font"/>
     <w:uiPriority w:val="1"/>
-    <w:semiHidden/>
     <w:unhideWhenUsed/>
   </w:style>
   <w:style w:type="table" w:default="1" w:styleId="TableNormal">

</xml_diff>